<commit_message>
Update to Group Norms
</commit_message>
<xml_diff>
--- a/Documentation/Year End Project - Group norms.docx
+++ b/Documentation/Year End Project - Group norms.docx
@@ -476,15 +476,7 @@
         <w:t>How will you communicate if someone is absent?</w:t>
       </w:r>
       <w:r>
-        <w:t xml:space="preserve"> =&gt; We will maintain a group chat between the three group members, and if someone is </w:t>
-      </w:r>
-      <w:proofErr w:type="gramStart"/>
-      <w:r>
-        <w:t>absent</w:t>
-      </w:r>
-      <w:proofErr w:type="gramEnd"/>
-      <w:r>
-        <w:t xml:space="preserve"> they will enter it within the group chat. Then, we will decide how to proceed further – have someone sub in for their work for the day or have the absent member complete their tasks remotely – if possible.</w:t>
+        <w:t xml:space="preserve"> =&gt; We will maintain a group chat between the three group members, and if someone is absent they will enter it within the group chat. Then, we will decide how to proceed further – have someone sub in for their work for the day or have the absent member complete their tasks remotely – if possible.</w:t>
       </w:r>
     </w:p>
     <w:p>
@@ -660,42 +652,19 @@
         <w:ind w:left="360"/>
       </w:pPr>
       <w:r>
-        <w:t xml:space="preserve">We Sai Avinash Chittella, Lalith Shrava </w:t>
-      </w:r>
-      <w:proofErr w:type="gramStart"/>
-      <w:r>
-        <w:t>Guruprasad,  Logan</w:t>
-      </w:r>
-      <w:proofErr w:type="gramEnd"/>
-      <w:r>
-        <w:t xml:space="preserve"> Dharmawan, as group members of the Software dev. Project</w:t>
-      </w:r>
-      <w:r>
-        <w:t xml:space="preserve"> Tung </w:t>
-      </w:r>
-      <w:proofErr w:type="spellStart"/>
-      <w:r>
-        <w:t>Tung</w:t>
-      </w:r>
-      <w:proofErr w:type="spellEnd"/>
-      <w:r>
-        <w:t xml:space="preserve"> </w:t>
-      </w:r>
-      <w:proofErr w:type="spellStart"/>
-      <w:r>
-        <w:t>Tung</w:t>
-      </w:r>
-      <w:proofErr w:type="spellEnd"/>
-      <w:r>
-        <w:t xml:space="preserve"> </w:t>
-      </w:r>
-      <w:proofErr w:type="spellStart"/>
-      <w:r>
-        <w:t>Tung</w:t>
-      </w:r>
-      <w:proofErr w:type="spellEnd"/>
-      <w:r>
-        <w:t xml:space="preserve"> </w:t>
+        <w:t>We Sai Avinash Chittella, Lalith Shrava</w:t>
+      </w:r>
+      <w:r>
+        <w:t>n</w:t>
+      </w:r>
+      <w:r>
+        <w:t xml:space="preserve"> Guruprasad,  Logan Dharmawan, as group members of the Software dev. Project</w:t>
+      </w:r>
+      <w:r>
+        <w:t xml:space="preserve"> Tung Tung </w:t>
+      </w:r>
+      <w:r>
+        <w:t xml:space="preserve">Tung Tung </w:t>
       </w:r>
       <w:r>
         <w:t>S</w:t>

</xml_diff>